<commit_message>
Update Advanced Analysis and Design - Copy.docx
</commit_message>
<xml_diff>
--- a/Submission v1/Advanced Analysis and Design - Copy.docx
+++ b/Submission v1/Advanced Analysis and Design - Copy.docx
@@ -3556,6 +3556,483 @@
         </w:rPr>
       </w:pPr>
     </w:p>
+    <w:tbl>
+      <w:tblPr>
+        <w:tblStyle w:val="TableGrid"/>
+        <w:tblpPr w:leftFromText="180" w:rightFromText="180" w:horzAnchor="margin" w:tblpY="463"/>
+        <w:tblW w:w="9089" w:type="dxa"/>
+        <w:tblLook w:val="04A0" w:firstRow="1" w:lastRow="0" w:firstColumn="1" w:lastColumn="0" w:noHBand="0" w:noVBand="1"/>
+      </w:tblPr>
+      <w:tblGrid>
+        <w:gridCol w:w="7598"/>
+        <w:gridCol w:w="1491"/>
+      </w:tblGrid>
+      <w:tr>
+        <w:trPr>
+          <w:trHeight w:val="260"/>
+        </w:trPr>
+        <w:tc>
+          <w:tcPr>
+            <w:tcW w:w="7598" w:type="dxa"/>
+          </w:tcPr>
+          <w:p>
+            <w:pPr>
+              <w:rPr>
+                <w:rFonts w:eastAsia="Verdana" w:cs="Verdana"/>
+                <w:b/>
+                <w:bCs/>
+                <w:sz w:val="28"/>
+                <w:szCs w:val="28"/>
+              </w:rPr>
+            </w:pPr>
+            <w:r>
+              <w:rPr>
+                <w:rFonts w:eastAsia="Verdana" w:cs="Verdana"/>
+                <w:b/>
+                <w:bCs/>
+                <w:sz w:val="28"/>
+                <w:szCs w:val="28"/>
+              </w:rPr>
+              <w:t>Intro</w:t>
+            </w:r>
+          </w:p>
+        </w:tc>
+        <w:tc>
+          <w:tcPr>
+            <w:tcW w:w="1491" w:type="dxa"/>
+          </w:tcPr>
+          <w:p>
+            <w:pPr>
+              <w:rPr>
+                <w:rFonts w:eastAsia="Verdana" w:cs="Verdana"/>
+              </w:rPr>
+            </w:pPr>
+          </w:p>
+        </w:tc>
+      </w:tr>
+      <w:tr>
+        <w:trPr>
+          <w:trHeight w:val="260"/>
+        </w:trPr>
+        <w:tc>
+          <w:tcPr>
+            <w:tcW w:w="7598" w:type="dxa"/>
+          </w:tcPr>
+          <w:p>
+            <w:pPr>
+              <w:rPr>
+                <w:rFonts w:eastAsia="Verdana" w:cs="Verdana"/>
+                <w:sz w:val="20"/>
+              </w:rPr>
+            </w:pPr>
+            <w:r>
+              <w:rPr>
+                <w:rFonts w:eastAsia="Verdana" w:cs="Verdana"/>
+                <w:sz w:val="20"/>
+              </w:rPr>
+              <w:t>The problem the system is to solve is explained is understood</w:t>
+            </w:r>
+          </w:p>
+        </w:tc>
+        <w:tc>
+          <w:tcPr>
+            <w:tcW w:w="1491" w:type="dxa"/>
+          </w:tcPr>
+          <w:p>
+            <w:pPr>
+              <w:rPr>
+                <w:rFonts w:eastAsia="Verdana" w:cs="Verdana"/>
+              </w:rPr>
+            </w:pPr>
+          </w:p>
+        </w:tc>
+      </w:tr>
+      <w:tr>
+        <w:trPr>
+          <w:trHeight w:val="520"/>
+        </w:trPr>
+        <w:tc>
+          <w:tcPr>
+            <w:tcW w:w="7598" w:type="dxa"/>
+          </w:tcPr>
+          <w:p>
+            <w:pPr>
+              <w:rPr>
+                <w:rFonts w:eastAsia="Verdana" w:cs="Verdana"/>
+                <w:sz w:val="20"/>
+              </w:rPr>
+            </w:pPr>
+            <w:r>
+              <w:rPr>
+                <w:rFonts w:eastAsia="Verdana" w:cs="Verdana"/>
+                <w:sz w:val="20"/>
+              </w:rPr>
+              <w:t>The purpose of the document is outlined clearly, and consistent with the rest of the document</w:t>
+            </w:r>
+          </w:p>
+        </w:tc>
+        <w:tc>
+          <w:tcPr>
+            <w:tcW w:w="1491" w:type="dxa"/>
+          </w:tcPr>
+          <w:p>
+            <w:pPr>
+              <w:rPr>
+                <w:rFonts w:eastAsia="Verdana" w:cs="Verdana"/>
+              </w:rPr>
+            </w:pPr>
+          </w:p>
+        </w:tc>
+      </w:tr>
+      <w:tr>
+        <w:trPr>
+          <w:trHeight w:val="260"/>
+        </w:trPr>
+        <w:tc>
+          <w:tcPr>
+            <w:tcW w:w="7598" w:type="dxa"/>
+          </w:tcPr>
+          <w:p>
+            <w:pPr>
+              <w:rPr>
+                <w:rFonts w:eastAsia="Verdana" w:cs="Verdana"/>
+                <w:sz w:val="20"/>
+              </w:rPr>
+            </w:pPr>
+            <w:r>
+              <w:rPr>
+                <w:rFonts w:eastAsia="Verdana" w:cs="Verdana"/>
+                <w:sz w:val="20"/>
+              </w:rPr>
+              <w:t xml:space="preserve">The users of the system have been described and discussed </w:t>
+            </w:r>
+          </w:p>
+        </w:tc>
+        <w:tc>
+          <w:tcPr>
+            <w:tcW w:w="1491" w:type="dxa"/>
+          </w:tcPr>
+          <w:p>
+            <w:pPr>
+              <w:rPr>
+                <w:rFonts w:eastAsia="Verdana" w:cs="Verdana"/>
+              </w:rPr>
+            </w:pPr>
+          </w:p>
+        </w:tc>
+      </w:tr>
+      <w:tr>
+        <w:trPr>
+          <w:trHeight w:val="520"/>
+        </w:trPr>
+        <w:tc>
+          <w:tcPr>
+            <w:tcW w:w="7598" w:type="dxa"/>
+          </w:tcPr>
+          <w:p>
+            <w:pPr>
+              <w:rPr>
+                <w:rFonts w:eastAsia="Verdana" w:cs="Verdana"/>
+                <w:sz w:val="20"/>
+              </w:rPr>
+            </w:pPr>
+            <w:r>
+              <w:rPr>
+                <w:rFonts w:eastAsia="Verdana" w:cs="Verdana"/>
+                <w:sz w:val="20"/>
+              </w:rPr>
+              <w:t>All major assumptions made in the rest of the document have been stated</w:t>
+            </w:r>
+          </w:p>
+        </w:tc>
+        <w:tc>
+          <w:tcPr>
+            <w:tcW w:w="1491" w:type="dxa"/>
+          </w:tcPr>
+          <w:p>
+            <w:pPr>
+              <w:rPr>
+                <w:rFonts w:eastAsia="Verdana" w:cs="Verdana"/>
+              </w:rPr>
+            </w:pPr>
+          </w:p>
+        </w:tc>
+      </w:tr>
+      <w:tr>
+        <w:trPr>
+          <w:trHeight w:val="520"/>
+        </w:trPr>
+        <w:tc>
+          <w:tcPr>
+            <w:tcW w:w="7598" w:type="dxa"/>
+          </w:tcPr>
+          <w:p>
+            <w:pPr>
+              <w:rPr>
+                <w:rFonts w:eastAsia="Verdana" w:cs="Verdana"/>
+                <w:sz w:val="20"/>
+              </w:rPr>
+            </w:pPr>
+            <w:r>
+              <w:rPr>
+                <w:rFonts w:eastAsia="Verdana" w:cs="Verdana"/>
+                <w:sz w:val="20"/>
+              </w:rPr>
+              <w:t xml:space="preserve">The scope is well defined, and realistic for the project. Relevant hardware and software constraints identified and described </w:t>
+            </w:r>
+          </w:p>
+        </w:tc>
+        <w:tc>
+          <w:tcPr>
+            <w:tcW w:w="1491" w:type="dxa"/>
+          </w:tcPr>
+          <w:p>
+            <w:pPr>
+              <w:rPr>
+                <w:rFonts w:eastAsia="Verdana" w:cs="Verdana"/>
+              </w:rPr>
+            </w:pPr>
+          </w:p>
+        </w:tc>
+      </w:tr>
+      <w:tr>
+        <w:trPr>
+          <w:trHeight w:val="520"/>
+        </w:trPr>
+        <w:tc>
+          <w:tcPr>
+            <w:tcW w:w="7598" w:type="dxa"/>
+          </w:tcPr>
+          <w:p>
+            <w:pPr>
+              <w:rPr>
+                <w:rFonts w:eastAsia="Verdana" w:cs="Verdana"/>
+                <w:sz w:val="20"/>
+              </w:rPr>
+            </w:pPr>
+            <w:r>
+              <w:rPr>
+                <w:rFonts w:eastAsia="Verdana" w:cs="Verdana"/>
+                <w:sz w:val="20"/>
+              </w:rPr>
+              <w:t>The glossary serves as a useful aid in reading the rest of the document</w:t>
+            </w:r>
+          </w:p>
+        </w:tc>
+        <w:tc>
+          <w:tcPr>
+            <w:tcW w:w="1491" w:type="dxa"/>
+          </w:tcPr>
+          <w:p>
+            <w:pPr>
+              <w:rPr>
+                <w:rFonts w:eastAsia="Verdana" w:cs="Verdana"/>
+              </w:rPr>
+            </w:pPr>
+          </w:p>
+        </w:tc>
+      </w:tr>
+      <w:tr>
+        <w:trPr>
+          <w:trHeight w:val="520"/>
+        </w:trPr>
+        <w:tc>
+          <w:tcPr>
+            <w:tcW w:w="7598" w:type="dxa"/>
+          </w:tcPr>
+          <w:p>
+            <w:pPr>
+              <w:rPr>
+                <w:rFonts w:eastAsia="Verdana" w:cs="Verdana"/>
+                <w:sz w:val="20"/>
+              </w:rPr>
+            </w:pPr>
+            <w:r>
+              <w:rPr>
+                <w:rFonts w:eastAsia="Verdana" w:cs="Verdana"/>
+                <w:sz w:val="20"/>
+              </w:rPr>
+              <w:t xml:space="preserve">Significant consideration of each aspect of the problem is evidence, and discussed </w:t>
+            </w:r>
+          </w:p>
+        </w:tc>
+        <w:tc>
+          <w:tcPr>
+            <w:tcW w:w="1491" w:type="dxa"/>
+          </w:tcPr>
+          <w:p>
+            <w:pPr>
+              <w:rPr>
+                <w:rFonts w:eastAsia="Verdana" w:cs="Verdana"/>
+              </w:rPr>
+            </w:pPr>
+          </w:p>
+        </w:tc>
+      </w:tr>
+      <w:tr>
+        <w:trPr>
+          <w:trHeight w:val="260"/>
+        </w:trPr>
+        <w:tc>
+          <w:tcPr>
+            <w:tcW w:w="7598" w:type="dxa"/>
+          </w:tcPr>
+          <w:p>
+            <w:pPr>
+              <w:rPr>
+                <w:rFonts w:eastAsia="Verdana" w:cs="Verdana"/>
+                <w:sz w:val="20"/>
+              </w:rPr>
+            </w:pPr>
+            <w:r>
+              <w:rPr>
+                <w:rFonts w:eastAsia="Verdana" w:cs="Verdana"/>
+                <w:sz w:val="20"/>
+              </w:rPr>
+              <w:t xml:space="preserve">The Users’ technical expertise has been discussed </w:t>
+            </w:r>
+          </w:p>
+        </w:tc>
+        <w:tc>
+          <w:tcPr>
+            <w:tcW w:w="1491" w:type="dxa"/>
+          </w:tcPr>
+          <w:p>
+            <w:pPr>
+              <w:rPr>
+                <w:rFonts w:eastAsia="Verdana" w:cs="Verdana"/>
+              </w:rPr>
+            </w:pPr>
+          </w:p>
+        </w:tc>
+      </w:tr>
+      <w:tr>
+        <w:trPr>
+          <w:trHeight w:val="520"/>
+        </w:trPr>
+        <w:tc>
+          <w:tcPr>
+            <w:tcW w:w="7598" w:type="dxa"/>
+          </w:tcPr>
+          <w:p>
+            <w:pPr>
+              <w:rPr>
+                <w:rFonts w:eastAsia="Verdana" w:cs="Verdana"/>
+                <w:sz w:val="20"/>
+              </w:rPr>
+            </w:pPr>
+            <w:r>
+              <w:rPr>
+                <w:rFonts w:eastAsia="Verdana" w:cs="Verdana"/>
+                <w:sz w:val="20"/>
+              </w:rPr>
+              <w:t>All assumptions have been stated, and brief details on how the document would have to change if these were to change has be</w:t>
+            </w:r>
+          </w:p>
+        </w:tc>
+        <w:tc>
+          <w:tcPr>
+            <w:tcW w:w="1491" w:type="dxa"/>
+          </w:tcPr>
+          <w:p>
+            <w:pPr>
+              <w:rPr>
+                <w:rFonts w:eastAsia="Verdana" w:cs="Verdana"/>
+              </w:rPr>
+            </w:pPr>
+          </w:p>
+        </w:tc>
+      </w:tr>
+      <w:tr>
+        <w:trPr>
+          <w:trHeight w:val="520"/>
+        </w:trPr>
+        <w:tc>
+          <w:tcPr>
+            <w:tcW w:w="7598" w:type="dxa"/>
+          </w:tcPr>
+          <w:p>
+            <w:pPr>
+              <w:rPr>
+                <w:rFonts w:eastAsia="Verdana" w:cs="Verdana"/>
+                <w:sz w:val="20"/>
+              </w:rPr>
+            </w:pPr>
+            <w:r>
+              <w:rPr>
+                <w:rFonts w:eastAsia="Verdana" w:cs="Verdana"/>
+                <w:sz w:val="20"/>
+              </w:rPr>
+              <w:t xml:space="preserve">Scope is bulletproof, there is no ambiguity in what is in scope. Constraints discussed in good detail. </w:t>
+            </w:r>
+          </w:p>
+        </w:tc>
+        <w:tc>
+          <w:tcPr>
+            <w:tcW w:w="1491" w:type="dxa"/>
+          </w:tcPr>
+          <w:p>
+            <w:pPr>
+              <w:rPr>
+                <w:rFonts w:eastAsia="Verdana" w:cs="Verdana"/>
+              </w:rPr>
+            </w:pPr>
+          </w:p>
+        </w:tc>
+      </w:tr>
+      <w:tr>
+        <w:trPr>
+          <w:trHeight w:val="520"/>
+        </w:trPr>
+        <w:tc>
+          <w:tcPr>
+            <w:tcW w:w="7598" w:type="dxa"/>
+          </w:tcPr>
+          <w:p>
+            <w:pPr>
+              <w:rPr>
+                <w:rFonts w:eastAsia="Verdana" w:cs="Verdana"/>
+                <w:sz w:val="20"/>
+              </w:rPr>
+            </w:pPr>
+            <w:r>
+              <w:rPr>
+                <w:rFonts w:eastAsia="Verdana" w:cs="Verdana"/>
+                <w:sz w:val="20"/>
+              </w:rPr>
+              <w:t xml:space="preserve">As for First plus: </w:t>
+            </w:r>
+          </w:p>
+          <w:p>
+            <w:pPr>
+              <w:rPr>
+                <w:rFonts w:eastAsia="Verdana" w:cs="Verdana"/>
+                <w:sz w:val="20"/>
+              </w:rPr>
+            </w:pPr>
+            <w:r>
+              <w:rPr>
+                <w:rFonts w:eastAsia="Verdana" w:cs="Verdana"/>
+                <w:sz w:val="20"/>
+              </w:rPr>
+              <w:t>Evidence of a user interview</w:t>
+            </w:r>
+          </w:p>
+        </w:tc>
+        <w:tc>
+          <w:tcPr>
+            <w:tcW w:w="1491" w:type="dxa"/>
+          </w:tcPr>
+          <w:p>
+            <w:pPr>
+              <w:rPr>
+                <w:rFonts w:eastAsia="Verdana" w:cs="Verdana"/>
+              </w:rPr>
+            </w:pPr>
+          </w:p>
+        </w:tc>
+      </w:tr>
+    </w:tbl>
     <w:p>
       <w:pPr>
         <w:rPr>
@@ -3866,10 +4343,15 @@
         <w:rPr>
           <w:color w:val="5B9BD5" w:themeColor="accent1"/>
         </w:rPr>
-        <w:t xml:space="preserve"> the requirements above follow this. Also need ratings added to them.</w:t>
-      </w:r>
-      <w:bookmarkStart w:id="37" w:name="_GoBack"/>
-      <w:bookmarkEnd w:id="37"/>
+        <w:t xml:space="preserve"> the requirements above follow this. Also need ratings added to </w:t>
+      </w:r>
+      <w:r>
+        <w:rPr>
+          <w:color w:val="5B9BD5" w:themeColor="accent1"/>
+        </w:rPr>
+        <w:lastRenderedPageBreak/>
+        <w:t>them.</w:t>
+      </w:r>
     </w:p>
     <w:p/>
     <w:p>
@@ -4022,11 +4504,7 @@
     </w:p>
     <w:p>
       <w:r>
-        <w:t xml:space="preserve">When consumers go to remove an item, it should be added to a virtual basket along with any other products they might want to remove. This basket can then be “Checked out” when the consumer leaves the store and the products </w:t>
-      </w:r>
-      <w:r>
-        <w:lastRenderedPageBreak/>
-        <w:t>removed be registered in the system. Before checking out, the consumer should be able to add and remove products they have in their basket.</w:t>
+        <w:t>When consumers go to remove an item, it should be added to a virtual basket along with any other products they might want to remove. This basket can then be “Checked out” when the consumer leaves the store and the products removed be registered in the system. Before checking out, the consumer should be able to add and remove products they have in their basket.</w:t>
       </w:r>
     </w:p>
     <w:p/>
@@ -4238,6 +4716,7 @@
         <w:rPr>
           <w:b/>
         </w:rPr>
+        <w:lastRenderedPageBreak/>
         <w:t>Admin:</w:t>
       </w:r>
       <w:r>
@@ -4445,11 +4924,7 @@
     </w:p>
     <w:p>
       <w:r>
-        <w:t xml:space="preserve">The system should allow staff members to input shipment data, such as supplier codes and quantity, so that the store’s inventory updates with the </w:t>
-      </w:r>
-      <w:r>
-        <w:lastRenderedPageBreak/>
-        <w:t>stock contained in the shipment.</w:t>
+        <w:t>The system should allow staff members to input shipment data, such as supplier codes and quantity, so that the store’s inventory updates with the stock contained in the shipment.</w:t>
       </w:r>
     </w:p>
     <w:p/>
@@ -4681,7 +5156,11 @@
     </w:p>
     <w:p>
       <w:r>
-        <w:t>When shipments are received and registered through the system, they should be logged in a database. The log should include the shipment’s Order Head with details about the shipment itself and the Order Line with details on the products and quantities included in the shipment.</w:t>
+        <w:t xml:space="preserve">When shipments are received and registered through the system, they should be logged in a database. The log should include the shipment’s Order </w:t>
+      </w:r>
+      <w:r>
+        <w:lastRenderedPageBreak/>
+        <w:t>Head with details about the shipment itself and the Order Line with details on the products and quantities included in the shipment.</w:t>
       </w:r>
     </w:p>
     <w:p/>
@@ -4838,14 +5317,14 @@
         </w:rPr>
         <w:t xml:space="preserve"> </w:t>
       </w:r>
-      <w:bookmarkStart w:id="38" w:name="_Toc19884854"/>
+      <w:bookmarkStart w:id="37" w:name="_Toc19884854"/>
       <w:r>
         <w:rPr>
           <w:lang w:val="en-GB"/>
         </w:rPr>
         <w:t>Non-Functional Requirements</w:t>
       </w:r>
-      <w:bookmarkEnd w:id="38"/>
+      <w:bookmarkEnd w:id="37"/>
     </w:p>
     <w:p>
       <w:pPr>
@@ -4943,14 +5422,14 @@
           <w:lang w:val="en-GB"/>
         </w:rPr>
       </w:pPr>
-      <w:bookmarkStart w:id="39" w:name="_Toc19884855"/>
+      <w:bookmarkStart w:id="38" w:name="_Toc19884855"/>
       <w:r>
         <w:rPr>
           <w:lang w:val="en-GB"/>
         </w:rPr>
         <w:t>Usability requirements</w:t>
       </w:r>
-      <w:bookmarkEnd w:id="39"/>
+      <w:bookmarkEnd w:id="38"/>
     </w:p>
     <w:p/>
     <w:p>
@@ -4970,14 +5449,14 @@
           <w:lang w:val="en-GB"/>
         </w:rPr>
       </w:pPr>
-      <w:bookmarkStart w:id="40" w:name="_Toc19884856"/>
+      <w:bookmarkStart w:id="39" w:name="_Toc19884856"/>
       <w:r>
         <w:rPr>
           <w:lang w:val="en-GB"/>
         </w:rPr>
         <w:t>Reliability requirements</w:t>
       </w:r>
-      <w:bookmarkEnd w:id="40"/>
+      <w:bookmarkEnd w:id="39"/>
     </w:p>
     <w:p/>
     <w:p>
@@ -4997,14 +5476,14 @@
           <w:lang w:val="en-GB"/>
         </w:rPr>
       </w:pPr>
-      <w:bookmarkStart w:id="41" w:name="_Toc19884857"/>
+      <w:bookmarkStart w:id="40" w:name="_Toc19884857"/>
       <w:r>
         <w:rPr>
           <w:lang w:val="en-GB"/>
         </w:rPr>
         <w:t>Performance requirements</w:t>
       </w:r>
-      <w:bookmarkEnd w:id="41"/>
+      <w:bookmarkEnd w:id="40"/>
     </w:p>
     <w:p>
       <w:r>
@@ -5059,7 +5538,15 @@
           <w:i/>
           <w:iCs/>
         </w:rPr>
-        <w:t xml:space="preserve">. System should update stock in real time. (Current system only updates stock at </w:t>
+        <w:t xml:space="preserve">. System should update </w:t>
+      </w:r>
+      <w:r>
+        <w:rPr>
+          <w:i/>
+          <w:iCs/>
+        </w:rPr>
+        <w:lastRenderedPageBreak/>
+        <w:t xml:space="preserve">stock in real time. (Current system only updates stock at </w:t>
       </w:r>
       <w:proofErr w:type="spellStart"/>
       <w:r>
@@ -5252,15 +5739,7 @@
           <w:i/>
           <w:iCs/>
         </w:rPr>
-        <w:t xml:space="preserve">The store uses alpha codes to identify specific products. A different code </w:t>
-      </w:r>
-      <w:r>
-        <w:rPr>
-          <w:i/>
-          <w:iCs/>
-        </w:rPr>
-        <w:lastRenderedPageBreak/>
-        <w:t>is used by the supplier to identify the products. The system should allow the admin/relevant staff member to input the suppliers code and have the inventory update with the relevant code used in store.</w:t>
+        <w:t>The store uses alpha codes to identify specific products. A different code is used by the supplier to identify the products. The system should allow the admin/relevant staff member to input the suppliers code and have the inventory update with the relevant code used in store.</w:t>
       </w:r>
     </w:p>
     <w:p>
@@ -5533,7 +6012,15 @@
           <w:i/>
           <w:iCs/>
         </w:rPr>
-        <w:t>The system should notify the relevant staff members that a products stock is low so that more can be ordered in</w:t>
+        <w:t xml:space="preserve">The system should notify the relevant staff members that a products stock </w:t>
+      </w:r>
+      <w:r>
+        <w:rPr>
+          <w:i/>
+          <w:iCs/>
+        </w:rPr>
+        <w:lastRenderedPageBreak/>
+        <w:t>is low so that more can be ordered in</w:t>
       </w:r>
     </w:p>
     <w:p>
@@ -5711,7 +6198,6 @@
         <w:jc w:val="left"/>
       </w:pPr>
       <w:r>
-        <w:lastRenderedPageBreak/>
         <w:t>Product Tags/Categories</w:t>
       </w:r>
     </w:p>
@@ -6011,6 +6497,7 @@
           <w:i/>
           <w:iCs/>
         </w:rPr>
+        <w:lastRenderedPageBreak/>
         <w:t>Promised Date</w:t>
       </w:r>
     </w:p>
@@ -6212,6 +6699,449 @@
       </w:r>
     </w:p>
     <w:p/>
+    <w:tbl>
+      <w:tblPr>
+        <w:tblStyle w:val="TableGrid"/>
+        <w:tblpPr w:leftFromText="180" w:rightFromText="180" w:vertAnchor="page" w:horzAnchor="margin" w:tblpY="6127"/>
+        <w:tblW w:w="9089" w:type="dxa"/>
+        <w:tblLook w:val="04A0" w:firstRow="1" w:lastRow="0" w:firstColumn="1" w:lastColumn="0" w:noHBand="0" w:noVBand="1"/>
+      </w:tblPr>
+      <w:tblGrid>
+        <w:gridCol w:w="7598"/>
+        <w:gridCol w:w="1491"/>
+      </w:tblGrid>
+      <w:tr>
+        <w:trPr>
+          <w:trHeight w:val="520"/>
+        </w:trPr>
+        <w:tc>
+          <w:tcPr>
+            <w:tcW w:w="7598" w:type="dxa"/>
+          </w:tcPr>
+          <w:p>
+            <w:pPr>
+              <w:rPr>
+                <w:rFonts w:eastAsia="Verdana" w:cs="Verdana"/>
+                <w:b/>
+                <w:bCs/>
+                <w:sz w:val="22"/>
+                <w:szCs w:val="22"/>
+              </w:rPr>
+            </w:pPr>
+            <w:r>
+              <w:rPr>
+                <w:rFonts w:eastAsia="Verdana" w:cs="Verdana"/>
+                <w:b/>
+                <w:bCs/>
+                <w:sz w:val="32"/>
+                <w:szCs w:val="32"/>
+              </w:rPr>
+              <w:t>Requirements</w:t>
+            </w:r>
+          </w:p>
+        </w:tc>
+        <w:tc>
+          <w:tcPr>
+            <w:tcW w:w="1491" w:type="dxa"/>
+          </w:tcPr>
+          <w:p>
+            <w:pPr>
+              <w:rPr>
+                <w:rFonts w:eastAsia="Verdana" w:cs="Verdana"/>
+              </w:rPr>
+            </w:pPr>
+          </w:p>
+        </w:tc>
+      </w:tr>
+      <w:tr>
+        <w:trPr>
+          <w:trHeight w:val="520"/>
+        </w:trPr>
+        <w:tc>
+          <w:tcPr>
+            <w:tcW w:w="7598" w:type="dxa"/>
+          </w:tcPr>
+          <w:p>
+            <w:pPr>
+              <w:rPr>
+                <w:rFonts w:eastAsia="Verdana" w:cs="Verdana"/>
+                <w:sz w:val="22"/>
+                <w:szCs w:val="22"/>
+              </w:rPr>
+            </w:pPr>
+            <w:r>
+              <w:rPr>
+                <w:rFonts w:eastAsia="Verdana" w:cs="Verdana"/>
+                <w:sz w:val="22"/>
+                <w:szCs w:val="22"/>
+              </w:rPr>
+              <w:t xml:space="preserve">The requirements are detailed and organised </w:t>
+            </w:r>
+            <w:proofErr w:type="gramStart"/>
+            <w:r>
+              <w:rPr>
+                <w:rFonts w:eastAsia="Verdana" w:cs="Verdana"/>
+                <w:sz w:val="22"/>
+                <w:szCs w:val="22"/>
+              </w:rPr>
+              <w:t>in a way that is clear</w:t>
+            </w:r>
+            <w:proofErr w:type="gramEnd"/>
+            <w:r>
+              <w:rPr>
+                <w:rFonts w:eastAsia="Verdana" w:cs="Verdana"/>
+                <w:sz w:val="22"/>
+                <w:szCs w:val="22"/>
+              </w:rPr>
+              <w:t xml:space="preserve"> to read, and appropriate for the project.</w:t>
+            </w:r>
+          </w:p>
+        </w:tc>
+        <w:tc>
+          <w:tcPr>
+            <w:tcW w:w="1491" w:type="dxa"/>
+          </w:tcPr>
+          <w:p>
+            <w:pPr>
+              <w:rPr>
+                <w:rFonts w:eastAsia="Verdana" w:cs="Verdana"/>
+              </w:rPr>
+            </w:pPr>
+          </w:p>
+        </w:tc>
+      </w:tr>
+      <w:tr>
+        <w:trPr>
+          <w:trHeight w:val="520"/>
+        </w:trPr>
+        <w:tc>
+          <w:tcPr>
+            <w:tcW w:w="7598" w:type="dxa"/>
+          </w:tcPr>
+          <w:p>
+            <w:pPr>
+              <w:rPr>
+                <w:rFonts w:eastAsia="Verdana" w:cs="Verdana"/>
+                <w:sz w:val="22"/>
+                <w:szCs w:val="22"/>
+              </w:rPr>
+            </w:pPr>
+            <w:r>
+              <w:rPr>
+                <w:rFonts w:eastAsia="Verdana" w:cs="Verdana"/>
+                <w:sz w:val="22"/>
+                <w:szCs w:val="22"/>
+              </w:rPr>
+              <w:t>Requirements don’t only concentrate on main stakeholder and cover all key requirements needed to meet the goals of the system.</w:t>
+            </w:r>
+          </w:p>
+        </w:tc>
+        <w:tc>
+          <w:tcPr>
+            <w:tcW w:w="1491" w:type="dxa"/>
+          </w:tcPr>
+          <w:p>
+            <w:pPr>
+              <w:rPr>
+                <w:rFonts w:eastAsia="Verdana" w:cs="Verdana"/>
+              </w:rPr>
+            </w:pPr>
+          </w:p>
+        </w:tc>
+      </w:tr>
+      <w:tr>
+        <w:trPr>
+          <w:trHeight w:val="520"/>
+        </w:trPr>
+        <w:tc>
+          <w:tcPr>
+            <w:tcW w:w="7598" w:type="dxa"/>
+          </w:tcPr>
+          <w:p>
+            <w:pPr>
+              <w:rPr>
+                <w:rFonts w:eastAsia="Verdana" w:cs="Verdana"/>
+                <w:sz w:val="22"/>
+                <w:szCs w:val="22"/>
+              </w:rPr>
+            </w:pPr>
+            <w:r>
+              <w:rPr>
+                <w:sz w:val="22"/>
+                <w:szCs w:val="22"/>
+              </w:rPr>
+              <w:t xml:space="preserve">The requirements should also be prioritised using </w:t>
+            </w:r>
+            <w:proofErr w:type="spellStart"/>
+            <w:r>
+              <w:rPr>
+                <w:sz w:val="22"/>
+                <w:szCs w:val="22"/>
+              </w:rPr>
+              <w:t>MoSCoW</w:t>
+            </w:r>
+            <w:proofErr w:type="spellEnd"/>
+            <w:r>
+              <w:rPr>
+                <w:sz w:val="22"/>
+                <w:szCs w:val="22"/>
+              </w:rPr>
+              <w:t xml:space="preserve"> or similar.</w:t>
+            </w:r>
+          </w:p>
+        </w:tc>
+        <w:tc>
+          <w:tcPr>
+            <w:tcW w:w="1491" w:type="dxa"/>
+          </w:tcPr>
+          <w:p>
+            <w:pPr>
+              <w:rPr>
+                <w:rFonts w:eastAsia="Verdana" w:cs="Verdana"/>
+              </w:rPr>
+            </w:pPr>
+          </w:p>
+        </w:tc>
+      </w:tr>
+      <w:tr>
+        <w:trPr>
+          <w:trHeight w:val="520"/>
+        </w:trPr>
+        <w:tc>
+          <w:tcPr>
+            <w:tcW w:w="7598" w:type="dxa"/>
+          </w:tcPr>
+          <w:p>
+            <w:pPr>
+              <w:rPr>
+                <w:sz w:val="22"/>
+                <w:szCs w:val="22"/>
+              </w:rPr>
+            </w:pPr>
+            <w:r>
+              <w:rPr>
+                <w:sz w:val="22"/>
+                <w:szCs w:val="22"/>
+              </w:rPr>
+              <w:t>Full set of requirements covering the main stakeholders and their needs.</w:t>
+            </w:r>
+          </w:p>
+        </w:tc>
+        <w:tc>
+          <w:tcPr>
+            <w:tcW w:w="1491" w:type="dxa"/>
+          </w:tcPr>
+          <w:p>
+            <w:pPr>
+              <w:rPr>
+                <w:rFonts w:eastAsia="Verdana" w:cs="Verdana"/>
+              </w:rPr>
+            </w:pPr>
+          </w:p>
+        </w:tc>
+      </w:tr>
+      <w:tr>
+        <w:trPr>
+          <w:trHeight w:val="520"/>
+        </w:trPr>
+        <w:tc>
+          <w:tcPr>
+            <w:tcW w:w="7598" w:type="dxa"/>
+          </w:tcPr>
+          <w:p>
+            <w:pPr>
+              <w:rPr>
+                <w:sz w:val="22"/>
+                <w:szCs w:val="22"/>
+              </w:rPr>
+            </w:pPr>
+            <w:r>
+              <w:rPr>
+                <w:sz w:val="22"/>
+                <w:szCs w:val="22"/>
+              </w:rPr>
+              <w:t>No functional aspect of the system is left ambiguous, and all the requirements fit the quality attribute described in upper second.</w:t>
+            </w:r>
+          </w:p>
+        </w:tc>
+        <w:tc>
+          <w:tcPr>
+            <w:tcW w:w="1491" w:type="dxa"/>
+          </w:tcPr>
+          <w:p>
+            <w:pPr>
+              <w:rPr>
+                <w:rFonts w:eastAsia="Verdana" w:cs="Verdana"/>
+              </w:rPr>
+            </w:pPr>
+          </w:p>
+        </w:tc>
+      </w:tr>
+      <w:tr>
+        <w:trPr>
+          <w:trHeight w:val="520"/>
+        </w:trPr>
+        <w:tc>
+          <w:tcPr>
+            <w:tcW w:w="7598" w:type="dxa"/>
+          </w:tcPr>
+          <w:p>
+            <w:pPr>
+              <w:pStyle w:val="Default"/>
+              <w:spacing w:after="120"/>
+              <w:rPr>
+                <w:sz w:val="22"/>
+                <w:szCs w:val="22"/>
+              </w:rPr>
+            </w:pPr>
+            <w:r>
+              <w:rPr>
+                <w:sz w:val="22"/>
+                <w:szCs w:val="22"/>
+              </w:rPr>
+              <w:t>The requirements refer to the needs of the users outlined in the introduction.</w:t>
+            </w:r>
+          </w:p>
+          <w:p>
+            <w:pPr>
+              <w:rPr>
+                <w:sz w:val="22"/>
+                <w:szCs w:val="22"/>
+              </w:rPr>
+            </w:pPr>
+          </w:p>
+        </w:tc>
+        <w:tc>
+          <w:tcPr>
+            <w:tcW w:w="1491" w:type="dxa"/>
+          </w:tcPr>
+          <w:p>
+            <w:pPr>
+              <w:rPr>
+                <w:rFonts w:eastAsia="Verdana" w:cs="Verdana"/>
+              </w:rPr>
+            </w:pPr>
+          </w:p>
+        </w:tc>
+      </w:tr>
+      <w:tr>
+        <w:trPr>
+          <w:trHeight w:val="520"/>
+        </w:trPr>
+        <w:tc>
+          <w:tcPr>
+            <w:tcW w:w="7598" w:type="dxa"/>
+          </w:tcPr>
+          <w:p>
+            <w:pPr>
+              <w:pStyle w:val="Default"/>
+              <w:spacing w:after="120"/>
+              <w:rPr>
+                <w:sz w:val="22"/>
+                <w:szCs w:val="22"/>
+              </w:rPr>
+            </w:pPr>
+            <w:r>
+              <w:rPr>
+                <w:sz w:val="22"/>
+                <w:szCs w:val="22"/>
+              </w:rPr>
+              <w:t>Non-functional requirements addressing a range of system characteristics have been included and organised appropriately.</w:t>
+            </w:r>
+          </w:p>
+        </w:tc>
+        <w:tc>
+          <w:tcPr>
+            <w:tcW w:w="1491" w:type="dxa"/>
+          </w:tcPr>
+          <w:p>
+            <w:pPr>
+              <w:rPr>
+                <w:rFonts w:eastAsia="Verdana" w:cs="Verdana"/>
+              </w:rPr>
+            </w:pPr>
+          </w:p>
+        </w:tc>
+      </w:tr>
+      <w:tr>
+        <w:trPr>
+          <w:trHeight w:val="520"/>
+        </w:trPr>
+        <w:tc>
+          <w:tcPr>
+            <w:tcW w:w="7598" w:type="dxa"/>
+          </w:tcPr>
+          <w:p>
+            <w:pPr>
+              <w:pStyle w:val="Default"/>
+              <w:spacing w:after="120"/>
+              <w:rPr>
+                <w:sz w:val="22"/>
+                <w:szCs w:val="22"/>
+              </w:rPr>
+            </w:pPr>
+            <w:r>
+              <w:rPr>
+                <w:sz w:val="22"/>
+                <w:szCs w:val="22"/>
+              </w:rPr>
+              <w:t>No requirement has been identified incorrectly</w:t>
+            </w:r>
+          </w:p>
+        </w:tc>
+        <w:tc>
+          <w:tcPr>
+            <w:tcW w:w="1491" w:type="dxa"/>
+          </w:tcPr>
+          <w:p>
+            <w:pPr>
+              <w:rPr>
+                <w:rFonts w:eastAsia="Verdana" w:cs="Verdana"/>
+              </w:rPr>
+            </w:pPr>
+          </w:p>
+        </w:tc>
+      </w:tr>
+      <w:tr>
+        <w:trPr>
+          <w:trHeight w:val="520"/>
+        </w:trPr>
+        <w:tc>
+          <w:tcPr>
+            <w:tcW w:w="7598" w:type="dxa"/>
+          </w:tcPr>
+          <w:p>
+            <w:pPr>
+              <w:pStyle w:val="Default"/>
+              <w:spacing w:after="120"/>
+              <w:rPr>
+                <w:sz w:val="22"/>
+                <w:szCs w:val="22"/>
+              </w:rPr>
+            </w:pPr>
+            <w:r>
+              <w:rPr>
+                <w:sz w:val="22"/>
+                <w:szCs w:val="22"/>
+              </w:rPr>
+              <w:t>Requirements are present that directly address user characteristics.</w:t>
+            </w:r>
+          </w:p>
+        </w:tc>
+        <w:tc>
+          <w:tcPr>
+            <w:tcW w:w="1491" w:type="dxa"/>
+          </w:tcPr>
+          <w:p>
+            <w:pPr>
+              <w:rPr>
+                <w:rFonts w:eastAsia="Verdana" w:cs="Verdana"/>
+              </w:rPr>
+            </w:pPr>
+          </w:p>
+        </w:tc>
+      </w:tr>
+    </w:tbl>
     <w:p/>
     <w:p>
       <w:pPr>
@@ -6237,14 +7167,14 @@
         </w:rPr>
         <w:t xml:space="preserve"> </w:t>
       </w:r>
-      <w:bookmarkStart w:id="42" w:name="_Toc19884858"/>
+      <w:bookmarkStart w:id="41" w:name="_Toc19884858"/>
       <w:r>
         <w:rPr>
           <w:lang w:val="en-GB"/>
         </w:rPr>
         <w:t>Interfaces</w:t>
       </w:r>
-      <w:bookmarkEnd w:id="42"/>
+      <w:bookmarkEnd w:id="41"/>
     </w:p>
     <w:p>
       <w:pPr>
@@ -6260,7 +7190,7 @@
           <w:color w:val="FF0000"/>
           <w:szCs w:val="24"/>
         </w:rPr>
-        <w:t xml:space="preserve">Describe the logical characteristics of each interface between the software </w:t>
+        <w:t>Describe the logical characteristics of each interface between the software product and the users</w:t>
       </w:r>
       <w:r>
         <w:rPr>
@@ -6268,8 +7198,7 @@
           <w:color w:val="FF0000"/>
           <w:szCs w:val="24"/>
         </w:rPr>
-        <w:lastRenderedPageBreak/>
-        <w:t>product and the users</w:t>
+        <w:t>, and any external systems</w:t>
       </w:r>
       <w:r>
         <w:rPr>
@@ -6277,7 +7206,7 @@
           <w:color w:val="FF0000"/>
           <w:szCs w:val="24"/>
         </w:rPr>
-        <w:t>, and any external systems</w:t>
+        <w:t>. This may include sample screen images</w:t>
       </w:r>
       <w:r>
         <w:rPr>
@@ -6285,33 +7214,33 @@
           <w:color w:val="FF0000"/>
           <w:szCs w:val="24"/>
         </w:rPr>
-        <w:t>. This may include sample screen images</w:t>
-      </w:r>
+        <w:t xml:space="preserve"> (consider using </w:t>
+      </w:r>
+      <w:proofErr w:type="spellStart"/>
       <w:r>
         <w:rPr>
           <w:rFonts w:eastAsia="Verdana" w:cs="Verdana"/>
           <w:color w:val="FF0000"/>
           <w:szCs w:val="24"/>
         </w:rPr>
-        <w:t xml:space="preserve"> (consider using </w:t>
-      </w:r>
-      <w:proofErr w:type="spellStart"/>
+        <w:t>balsamiq</w:t>
+      </w:r>
+      <w:proofErr w:type="spellEnd"/>
       <w:r>
         <w:rPr>
           <w:rFonts w:eastAsia="Verdana" w:cs="Verdana"/>
           <w:color w:val="FF0000"/>
           <w:szCs w:val="24"/>
         </w:rPr>
-        <w:t>balsamiq</w:t>
-      </w:r>
-      <w:proofErr w:type="spellEnd"/>
+        <w:t>!)</w:t>
+      </w:r>
       <w:r>
         <w:rPr>
           <w:rFonts w:eastAsia="Verdana" w:cs="Verdana"/>
           <w:color w:val="FF0000"/>
           <w:szCs w:val="24"/>
         </w:rPr>
-        <w:t>!)</w:t>
+        <w:t>, any GUI standards or product family style guides that are to be followed, screen layout constraints, standard buttons and functions (e.g., help) that will appear on every screen, keyboard shortcuts, error message display standards, and so on.</w:t>
       </w:r>
       <w:r>
         <w:rPr>
@@ -6319,7 +7248,7 @@
           <w:color w:val="FF0000"/>
           <w:szCs w:val="24"/>
         </w:rPr>
-        <w:t>, any GUI standards or product family style guides that are to be followed, screen layout constraints, standard buttons and functions (e.g., help) that will appear on every screen, keyboard shortcuts, error message display standards, and so on.</w:t>
+        <w:t xml:space="preserve"> Sections </w:t>
       </w:r>
       <w:r>
         <w:rPr>
@@ -6327,7 +7256,8 @@
           <w:color w:val="FF0000"/>
           <w:szCs w:val="24"/>
         </w:rPr>
-        <w:t xml:space="preserve"> Sections User interfaces, Software interfaces, Hardware interfaces.</w:t>
+        <w:lastRenderedPageBreak/>
+        <w:t>User interfaces, Software interfaces, Hardware interfaces.</w:t>
       </w:r>
     </w:p>
     <w:p>
@@ -6667,14 +7597,7 @@
         <w:rPr>
           <w:lang w:eastAsia="en-GB"/>
         </w:rPr>
-        <w:t xml:space="preserve">The chosen surface &amp; background colours have been selected as weak toned colours as to not distract the user from more important UI elements. Two variants of the surface &amp; background colours allow contrast between UI elements, such as distinguishing a background of a UI element and the </w:t>
-      </w:r>
-      <w:r>
-        <w:rPr>
-          <w:lang w:eastAsia="en-GB"/>
-        </w:rPr>
-        <w:lastRenderedPageBreak/>
-        <w:t>system background, while keeping the same overall theme consistent.</w:t>
+        <w:t>The chosen surface &amp; background colours have been selected as weak toned colours as to not distract the user from more important UI elements. Two variants of the surface &amp; background colours allow contrast between UI elements, such as distinguishing a background of a UI element and the system background, while keeping the same overall theme consistent.</w:t>
       </w:r>
     </w:p>
     <w:p>
@@ -6814,17 +7737,17 @@
         <w:rPr>
           <w:b/>
         </w:rPr>
+        <w:t>Sign up page</w:t>
+      </w:r>
+    </w:p>
+    <w:p>
+      <w:r>
+        <w:t xml:space="preserve">The sign-up page will be used by new users to sign up. Any disclaimer texts for users signing up will be displayed here. Users will be required to enter their N number so their account information can be linked with their NTU account.  </w:t>
+      </w:r>
+    </w:p>
+    <w:p>
+      <w:r>
         <w:lastRenderedPageBreak/>
-        <w:t>Sign up page</w:t>
-      </w:r>
-    </w:p>
-    <w:p>
-      <w:r>
-        <w:t xml:space="preserve">The sign-up page will be used by new users to sign up. Any disclaimer texts for users signing up will be displayed here. Users will be required to enter their N number so their account information can be linked with their NTU account.  </w:t>
-      </w:r>
-    </w:p>
-    <w:p>
-      <w:r>
         <w:t xml:space="preserve">Incentive for the creation of this page was in case a disclaimer was needed to be signed/read before users were able to use the stores. </w:t>
       </w:r>
     </w:p>
@@ -7870,12 +8793,370 @@
         <w:t>The diagram below illustrates the systems software interfaces.</w:t>
       </w:r>
     </w:p>
+    <w:tbl>
+      <w:tblPr>
+        <w:tblStyle w:val="TableGrid"/>
+        <w:tblpPr w:leftFromText="180" w:rightFromText="180" w:vertAnchor="page" w:horzAnchor="margin" w:tblpY="10467"/>
+        <w:tblW w:w="9089" w:type="dxa"/>
+        <w:tblLook w:val="04A0" w:firstRow="1" w:lastRow="0" w:firstColumn="1" w:lastColumn="0" w:noHBand="0" w:noVBand="1"/>
+      </w:tblPr>
+      <w:tblGrid>
+        <w:gridCol w:w="7598"/>
+        <w:gridCol w:w="1491"/>
+      </w:tblGrid>
+      <w:tr>
+        <w:trPr>
+          <w:trHeight w:val="520"/>
+        </w:trPr>
+        <w:tc>
+          <w:tcPr>
+            <w:tcW w:w="7598" w:type="dxa"/>
+          </w:tcPr>
+          <w:p>
+            <w:pPr>
+              <w:pStyle w:val="Default"/>
+              <w:spacing w:after="120"/>
+              <w:rPr>
+                <w:b/>
+                <w:bCs/>
+                <w:sz w:val="28"/>
+                <w:szCs w:val="28"/>
+              </w:rPr>
+            </w:pPr>
+            <w:r>
+              <w:rPr>
+                <w:b/>
+                <w:bCs/>
+                <w:sz w:val="28"/>
+                <w:szCs w:val="28"/>
+              </w:rPr>
+              <w:lastRenderedPageBreak/>
+              <w:t xml:space="preserve">Interfaces </w:t>
+            </w:r>
+          </w:p>
+        </w:tc>
+        <w:tc>
+          <w:tcPr>
+            <w:tcW w:w="1491" w:type="dxa"/>
+          </w:tcPr>
+          <w:p>
+            <w:pPr>
+              <w:rPr>
+                <w:rFonts w:eastAsia="Verdana" w:cs="Verdana"/>
+              </w:rPr>
+            </w:pPr>
+          </w:p>
+        </w:tc>
+      </w:tr>
+      <w:tr>
+        <w:trPr>
+          <w:trHeight w:val="520"/>
+        </w:trPr>
+        <w:tc>
+          <w:tcPr>
+            <w:tcW w:w="7598" w:type="dxa"/>
+          </w:tcPr>
+          <w:p>
+            <w:pPr>
+              <w:pStyle w:val="Default"/>
+              <w:spacing w:after="120"/>
+              <w:rPr>
+                <w:sz w:val="20"/>
+                <w:szCs w:val="20"/>
+              </w:rPr>
+            </w:pPr>
+            <w:r>
+              <w:rPr>
+                <w:sz w:val="20"/>
+                <w:szCs w:val="20"/>
+              </w:rPr>
+              <w:t>The logical characteristics of each interface between the software and the users have been considered and described</w:t>
+            </w:r>
+          </w:p>
+        </w:tc>
+        <w:tc>
+          <w:tcPr>
+            <w:tcW w:w="1491" w:type="dxa"/>
+          </w:tcPr>
+          <w:p>
+            <w:pPr>
+              <w:rPr>
+                <w:rFonts w:eastAsia="Verdana" w:cs="Verdana"/>
+                <w:sz w:val="18"/>
+                <w:szCs w:val="18"/>
+              </w:rPr>
+            </w:pPr>
+          </w:p>
+        </w:tc>
+      </w:tr>
+      <w:tr>
+        <w:trPr>
+          <w:trHeight w:val="520"/>
+        </w:trPr>
+        <w:tc>
+          <w:tcPr>
+            <w:tcW w:w="7598" w:type="dxa"/>
+          </w:tcPr>
+          <w:p>
+            <w:pPr>
+              <w:pStyle w:val="Default"/>
+              <w:spacing w:after="120"/>
+              <w:rPr>
+                <w:sz w:val="20"/>
+                <w:szCs w:val="20"/>
+              </w:rPr>
+            </w:pPr>
+            <w:r>
+              <w:rPr>
+                <w:sz w:val="20"/>
+                <w:szCs w:val="20"/>
+              </w:rPr>
+              <w:t>Interfaces between the system and any external systems have also been described.</w:t>
+            </w:r>
+          </w:p>
+        </w:tc>
+        <w:tc>
+          <w:tcPr>
+            <w:tcW w:w="1491" w:type="dxa"/>
+          </w:tcPr>
+          <w:p>
+            <w:pPr>
+              <w:rPr>
+                <w:rFonts w:eastAsia="Verdana" w:cs="Verdana"/>
+                <w:sz w:val="18"/>
+                <w:szCs w:val="18"/>
+              </w:rPr>
+            </w:pPr>
+          </w:p>
+        </w:tc>
+      </w:tr>
+      <w:tr>
+        <w:trPr>
+          <w:trHeight w:val="520"/>
+        </w:trPr>
+        <w:tc>
+          <w:tcPr>
+            <w:tcW w:w="7598" w:type="dxa"/>
+          </w:tcPr>
+          <w:p>
+            <w:pPr>
+              <w:pStyle w:val="Default"/>
+              <w:spacing w:after="120"/>
+              <w:rPr>
+                <w:sz w:val="20"/>
+                <w:szCs w:val="20"/>
+              </w:rPr>
+            </w:pPr>
+            <w:r>
+              <w:rPr>
+                <w:sz w:val="20"/>
+                <w:szCs w:val="20"/>
+              </w:rPr>
+              <w:t xml:space="preserve">A rough draft of sample screen images </w:t>
+            </w:r>
+            <w:proofErr w:type="gramStart"/>
+            <w:r>
+              <w:rPr>
+                <w:sz w:val="20"/>
+                <w:szCs w:val="20"/>
+              </w:rPr>
+              <w:t>have</w:t>
+            </w:r>
+            <w:proofErr w:type="gramEnd"/>
+            <w:r>
+              <w:rPr>
+                <w:sz w:val="20"/>
+                <w:szCs w:val="20"/>
+              </w:rPr>
+              <w:t xml:space="preserve"> been provided (using Balsamiq or similar).</w:t>
+            </w:r>
+          </w:p>
+        </w:tc>
+        <w:tc>
+          <w:tcPr>
+            <w:tcW w:w="1491" w:type="dxa"/>
+          </w:tcPr>
+          <w:p>
+            <w:pPr>
+              <w:rPr>
+                <w:rFonts w:eastAsia="Verdana" w:cs="Verdana"/>
+                <w:sz w:val="18"/>
+                <w:szCs w:val="18"/>
+              </w:rPr>
+            </w:pPr>
+          </w:p>
+        </w:tc>
+      </w:tr>
+      <w:tr>
+        <w:trPr>
+          <w:trHeight w:val="520"/>
+        </w:trPr>
+        <w:tc>
+          <w:tcPr>
+            <w:tcW w:w="7598" w:type="dxa"/>
+          </w:tcPr>
+          <w:p>
+            <w:pPr>
+              <w:pStyle w:val="Default"/>
+              <w:spacing w:after="120"/>
+              <w:rPr>
+                <w:sz w:val="20"/>
+                <w:szCs w:val="20"/>
+              </w:rPr>
+            </w:pPr>
+            <w:r>
+              <w:rPr>
+                <w:sz w:val="20"/>
+                <w:szCs w:val="20"/>
+              </w:rPr>
+              <w:t>Hardware and software interfaces outlined by an appropriate diagram.</w:t>
+            </w:r>
+          </w:p>
+        </w:tc>
+        <w:tc>
+          <w:tcPr>
+            <w:tcW w:w="1491" w:type="dxa"/>
+          </w:tcPr>
+          <w:p>
+            <w:pPr>
+              <w:rPr>
+                <w:rFonts w:eastAsia="Verdana" w:cs="Verdana"/>
+                <w:sz w:val="18"/>
+                <w:szCs w:val="18"/>
+              </w:rPr>
+            </w:pPr>
+          </w:p>
+        </w:tc>
+      </w:tr>
+      <w:tr>
+        <w:trPr>
+          <w:trHeight w:val="520"/>
+        </w:trPr>
+        <w:tc>
+          <w:tcPr>
+            <w:tcW w:w="7598" w:type="dxa"/>
+          </w:tcPr>
+          <w:p>
+            <w:pPr>
+              <w:pStyle w:val="Default"/>
+              <w:spacing w:after="120"/>
+              <w:rPr>
+                <w:sz w:val="20"/>
+                <w:szCs w:val="20"/>
+              </w:rPr>
+            </w:pPr>
+            <w:r>
+              <w:rPr>
+                <w:sz w:val="20"/>
+                <w:szCs w:val="20"/>
+              </w:rPr>
+              <w:t>Hardware interfaces could include supported device types etc.</w:t>
+            </w:r>
+          </w:p>
+        </w:tc>
+        <w:tc>
+          <w:tcPr>
+            <w:tcW w:w="1491" w:type="dxa"/>
+          </w:tcPr>
+          <w:p>
+            <w:pPr>
+              <w:rPr>
+                <w:rFonts w:eastAsia="Verdana" w:cs="Verdana"/>
+                <w:sz w:val="18"/>
+                <w:szCs w:val="18"/>
+              </w:rPr>
+            </w:pPr>
+          </w:p>
+        </w:tc>
+      </w:tr>
+      <w:tr>
+        <w:trPr>
+          <w:trHeight w:val="520"/>
+        </w:trPr>
+        <w:tc>
+          <w:tcPr>
+            <w:tcW w:w="7598" w:type="dxa"/>
+          </w:tcPr>
+          <w:p>
+            <w:pPr>
+              <w:pStyle w:val="Default"/>
+              <w:spacing w:after="120"/>
+              <w:rPr>
+                <w:sz w:val="20"/>
+                <w:szCs w:val="20"/>
+              </w:rPr>
+            </w:pPr>
+            <w:r>
+              <w:rPr>
+                <w:sz w:val="20"/>
+                <w:szCs w:val="20"/>
+              </w:rPr>
+              <w:t>GUI standards have stated and discussed</w:t>
+            </w:r>
+          </w:p>
+        </w:tc>
+        <w:tc>
+          <w:tcPr>
+            <w:tcW w:w="1491" w:type="dxa"/>
+          </w:tcPr>
+          <w:p>
+            <w:pPr>
+              <w:rPr>
+                <w:rFonts w:eastAsia="Verdana" w:cs="Verdana"/>
+                <w:sz w:val="18"/>
+                <w:szCs w:val="18"/>
+              </w:rPr>
+            </w:pPr>
+          </w:p>
+        </w:tc>
+      </w:tr>
+      <w:tr>
+        <w:trPr>
+          <w:trHeight w:val="520"/>
+        </w:trPr>
+        <w:tc>
+          <w:tcPr>
+            <w:tcW w:w="7598" w:type="dxa"/>
+          </w:tcPr>
+          <w:p>
+            <w:pPr>
+              <w:pStyle w:val="Default"/>
+              <w:spacing w:after="120"/>
+              <w:rPr>
+                <w:sz w:val="20"/>
+                <w:szCs w:val="20"/>
+              </w:rPr>
+            </w:pPr>
+            <w:r>
+              <w:rPr>
+                <w:sz w:val="20"/>
+                <w:szCs w:val="20"/>
+              </w:rPr>
+              <w:t>All necessary interfaces have been discussed, and it is made clear that these are not the final screen designs</w:t>
+            </w:r>
+          </w:p>
+        </w:tc>
+        <w:tc>
+          <w:tcPr>
+            <w:tcW w:w="1491" w:type="dxa"/>
+          </w:tcPr>
+          <w:p>
+            <w:pPr>
+              <w:rPr>
+                <w:rFonts w:eastAsia="Verdana" w:cs="Verdana"/>
+                <w:sz w:val="18"/>
+                <w:szCs w:val="18"/>
+              </w:rPr>
+            </w:pPr>
+          </w:p>
+        </w:tc>
+      </w:tr>
+    </w:tbl>
     <w:p>
       <w:r>
         <w:rPr>
           <w:noProof/>
         </w:rPr>
-        <w:lastRenderedPageBreak/>
         <w:drawing>
           <wp:inline distT="0" distB="0" distL="0" distR="0" wp14:anchorId="77D42BFB" wp14:editId="21A83F03">
             <wp:extent cx="5731510" cy="3145790"/>
@@ -7924,40 +9205,6 @@
         <w:t xml:space="preserve">The systems backend will be linked via an interface to the GUI. This link will provide the user with a method of accessing the systems features. </w:t>
       </w:r>
     </w:p>
-    <w:p>
-      <w:pPr>
-        <w:rPr>
-          <w:rFonts w:eastAsia="Verdana" w:cs="Verdana"/>
-          <w:szCs w:val="24"/>
-        </w:rPr>
-      </w:pPr>
-    </w:p>
-    <w:p>
-      <w:pPr>
-        <w:rPr>
-          <w:rFonts w:eastAsia="Verdana" w:cs="Verdana"/>
-          <w:szCs w:val="24"/>
-        </w:rPr>
-      </w:pPr>
-    </w:p>
-    <w:p/>
-    <w:p/>
-    <w:p/>
-    <w:p/>
-    <w:p/>
-    <w:p/>
-    <w:p/>
-    <w:p/>
-    <w:p/>
-    <w:p/>
-    <w:p/>
-    <w:p/>
-    <w:p/>
-    <w:p/>
-    <w:p/>
-    <w:p/>
-    <w:p/>
-    <w:p/>
     <w:p/>
     <w:p>
       <w:pPr>
@@ -7970,11 +9217,12 @@
           <w:lang w:val="en-GB"/>
         </w:rPr>
       </w:pPr>
-      <w:bookmarkStart w:id="43" w:name="_Toc19884862"/>
-      <w:r>
-        <w:rPr>
-          <w:lang w:val="en-GB"/>
-        </w:rPr>
+      <w:bookmarkStart w:id="42" w:name="_Toc19884862"/>
+      <w:r>
+        <w:rPr>
+          <w:lang w:val="en-GB"/>
+        </w:rPr>
+        <w:lastRenderedPageBreak/>
         <w:t>Use Case</w:t>
       </w:r>
       <w:r>
@@ -7989,7 +9237,7 @@
         </w:rPr>
         <w:t>g</w:t>
       </w:r>
-      <w:bookmarkEnd w:id="43"/>
+      <w:bookmarkEnd w:id="42"/>
     </w:p>
     <w:p>
       <w:pPr>
@@ -8015,14 +9263,14 @@
           <w:lang w:val="en-GB"/>
         </w:rPr>
       </w:pPr>
-      <w:bookmarkStart w:id="44" w:name="_Toc19884863"/>
+      <w:bookmarkStart w:id="43" w:name="_Toc19884863"/>
       <w:r>
         <w:rPr>
           <w:lang w:val="en-GB"/>
         </w:rPr>
         <w:t>Use Cases</w:t>
       </w:r>
-      <w:bookmarkEnd w:id="44"/>
+      <w:bookmarkEnd w:id="43"/>
     </w:p>
     <w:p>
       <w:pPr>
@@ -8187,14 +9435,14 @@
           <w:numId w:val="4"/>
         </w:numPr>
       </w:pPr>
-      <w:bookmarkStart w:id="45" w:name="_Toc19884864"/>
+      <w:bookmarkStart w:id="44" w:name="_Toc19884864"/>
       <w:r>
         <w:rPr>
           <w:lang w:val="en-GB"/>
         </w:rPr>
         <w:t>Misuse cases</w:t>
       </w:r>
-      <w:bookmarkEnd w:id="45"/>
+      <w:bookmarkEnd w:id="44"/>
     </w:p>
     <w:p>
       <w:pPr>
@@ -8216,13 +9464,232 @@
         <w:t xml:space="preserve">Provide some examples of functions that should not be possible to perform in the system. These may help you meet any security requirements you have. </w:t>
       </w:r>
     </w:p>
+    <w:tbl>
+      <w:tblPr>
+        <w:tblStyle w:val="TableGrid"/>
+        <w:tblpPr w:leftFromText="180" w:rightFromText="180" w:vertAnchor="page" w:horzAnchor="page" w:tblpX="2274" w:tblpY="9314"/>
+        <w:tblW w:w="9089" w:type="dxa"/>
+        <w:tblLook w:val="04A0" w:firstRow="1" w:lastRow="0" w:firstColumn="1" w:lastColumn="0" w:noHBand="0" w:noVBand="1"/>
+      </w:tblPr>
+      <w:tblGrid>
+        <w:gridCol w:w="7598"/>
+        <w:gridCol w:w="1491"/>
+      </w:tblGrid>
+      <w:tr>
+        <w:trPr>
+          <w:trHeight w:val="520"/>
+        </w:trPr>
+        <w:tc>
+          <w:tcPr>
+            <w:tcW w:w="7598" w:type="dxa"/>
+          </w:tcPr>
+          <w:p>
+            <w:pPr>
+              <w:pStyle w:val="Default"/>
+              <w:spacing w:after="120"/>
+              <w:rPr>
+                <w:b/>
+                <w:bCs/>
+                <w:sz w:val="28"/>
+                <w:szCs w:val="28"/>
+              </w:rPr>
+            </w:pPr>
+            <w:r>
+              <w:rPr>
+                <w:b/>
+                <w:bCs/>
+                <w:sz w:val="28"/>
+                <w:szCs w:val="28"/>
+              </w:rPr>
+              <w:t>Use Case Modelling</w:t>
+            </w:r>
+          </w:p>
+        </w:tc>
+        <w:tc>
+          <w:tcPr>
+            <w:tcW w:w="1491" w:type="dxa"/>
+          </w:tcPr>
+          <w:p>
+            <w:pPr>
+              <w:rPr>
+                <w:rFonts w:eastAsia="Verdana" w:cs="Verdana"/>
+                <w:sz w:val="18"/>
+                <w:szCs w:val="18"/>
+              </w:rPr>
+            </w:pPr>
+          </w:p>
+        </w:tc>
+      </w:tr>
+      <w:tr>
+        <w:trPr>
+          <w:trHeight w:val="520"/>
+        </w:trPr>
+        <w:tc>
+          <w:tcPr>
+            <w:tcW w:w="7598" w:type="dxa"/>
+          </w:tcPr>
+          <w:p>
+            <w:pPr>
+              <w:pStyle w:val="Default"/>
+              <w:spacing w:after="120"/>
+              <w:rPr>
+                <w:sz w:val="18"/>
+                <w:szCs w:val="18"/>
+              </w:rPr>
+            </w:pPr>
+            <w:r>
+              <w:rPr>
+                <w:sz w:val="18"/>
+                <w:szCs w:val="18"/>
+              </w:rPr>
+              <w:t>Use case diagrams outlining the main use cases for the system. These should be done to the UML standard.</w:t>
+            </w:r>
+          </w:p>
+        </w:tc>
+        <w:tc>
+          <w:tcPr>
+            <w:tcW w:w="1491" w:type="dxa"/>
+          </w:tcPr>
+          <w:p>
+            <w:pPr>
+              <w:rPr>
+                <w:rFonts w:eastAsia="Verdana" w:cs="Verdana"/>
+                <w:sz w:val="18"/>
+                <w:szCs w:val="18"/>
+              </w:rPr>
+            </w:pPr>
+          </w:p>
+        </w:tc>
+      </w:tr>
+      <w:tr>
+        <w:trPr>
+          <w:trHeight w:val="520"/>
+        </w:trPr>
+        <w:tc>
+          <w:tcPr>
+            <w:tcW w:w="7598" w:type="dxa"/>
+          </w:tcPr>
+          <w:p>
+            <w:pPr>
+              <w:pStyle w:val="Default"/>
+              <w:spacing w:after="120"/>
+              <w:rPr>
+                <w:sz w:val="18"/>
+                <w:szCs w:val="18"/>
+              </w:rPr>
+            </w:pPr>
+            <w:r>
+              <w:rPr>
+                <w:sz w:val="18"/>
+                <w:szCs w:val="18"/>
+              </w:rPr>
+              <w:t>These should include all the actors mentioned in the introduction and address a problem the system is to solve.</w:t>
+            </w:r>
+          </w:p>
+        </w:tc>
+        <w:tc>
+          <w:tcPr>
+            <w:tcW w:w="1491" w:type="dxa"/>
+          </w:tcPr>
+          <w:p>
+            <w:pPr>
+              <w:rPr>
+                <w:rFonts w:eastAsia="Verdana" w:cs="Verdana"/>
+                <w:sz w:val="18"/>
+                <w:szCs w:val="18"/>
+              </w:rPr>
+            </w:pPr>
+          </w:p>
+        </w:tc>
+      </w:tr>
+      <w:tr>
+        <w:trPr>
+          <w:trHeight w:val="520"/>
+        </w:trPr>
+        <w:tc>
+          <w:tcPr>
+            <w:tcW w:w="7598" w:type="dxa"/>
+          </w:tcPr>
+          <w:p>
+            <w:pPr>
+              <w:pStyle w:val="Default"/>
+              <w:spacing w:after="120"/>
+              <w:rPr>
+                <w:sz w:val="18"/>
+                <w:szCs w:val="18"/>
+              </w:rPr>
+            </w:pPr>
+            <w:r>
+              <w:rPr>
+                <w:sz w:val="18"/>
+                <w:szCs w:val="18"/>
+              </w:rPr>
+              <w:t>At least one misuse case documented with comment on how it relates to (for example) security aspects of the system</w:t>
+            </w:r>
+          </w:p>
+        </w:tc>
+        <w:tc>
+          <w:tcPr>
+            <w:tcW w:w="1491" w:type="dxa"/>
+          </w:tcPr>
+          <w:p>
+            <w:pPr>
+              <w:rPr>
+                <w:rFonts w:eastAsia="Verdana" w:cs="Verdana"/>
+                <w:sz w:val="18"/>
+                <w:szCs w:val="18"/>
+              </w:rPr>
+            </w:pPr>
+          </w:p>
+        </w:tc>
+      </w:tr>
+      <w:tr>
+        <w:trPr>
+          <w:trHeight w:val="520"/>
+        </w:trPr>
+        <w:tc>
+          <w:tcPr>
+            <w:tcW w:w="7598" w:type="dxa"/>
+          </w:tcPr>
+          <w:p>
+            <w:pPr>
+              <w:pStyle w:val="Default"/>
+              <w:spacing w:after="120"/>
+              <w:rPr>
+                <w:sz w:val="18"/>
+                <w:szCs w:val="18"/>
+              </w:rPr>
+            </w:pPr>
+            <w:r>
+              <w:rPr>
+                <w:sz w:val="18"/>
+                <w:szCs w:val="18"/>
+              </w:rPr>
+              <w:t>Use case diagrams outlining all the use cases for the system.</w:t>
+            </w:r>
+          </w:p>
+        </w:tc>
+        <w:tc>
+          <w:tcPr>
+            <w:tcW w:w="1491" w:type="dxa"/>
+          </w:tcPr>
+          <w:p>
+            <w:pPr>
+              <w:rPr>
+                <w:rFonts w:eastAsia="Verdana" w:cs="Verdana"/>
+                <w:sz w:val="18"/>
+                <w:szCs w:val="18"/>
+              </w:rPr>
+            </w:pPr>
+          </w:p>
+        </w:tc>
+      </w:tr>
+    </w:tbl>
     <w:p>
       <w:r>
         <w:br w:type="page"/>
       </w:r>
     </w:p>
-    <w:p/>
-    <w:p/>
     <w:p>
       <w:pPr>
         <w:pStyle w:val="Heading1"/>
@@ -8234,14 +9701,15 @@
           <w:lang w:val="en-GB"/>
         </w:rPr>
       </w:pPr>
-      <w:bookmarkStart w:id="46" w:name="_Toc19884865"/>
-      <w:r>
-        <w:rPr>
-          <w:lang w:val="en-GB"/>
-        </w:rPr>
+      <w:bookmarkStart w:id="45" w:name="_Toc19884865"/>
+      <w:r>
+        <w:rPr>
+          <w:lang w:val="en-GB"/>
+        </w:rPr>
+        <w:lastRenderedPageBreak/>
         <w:t>Project Plan:</w:t>
       </w:r>
-      <w:bookmarkEnd w:id="46"/>
+      <w:bookmarkEnd w:id="45"/>
     </w:p>
     <w:p>
       <w:pPr>
@@ -8384,14 +9852,6 @@
     </w:p>
     <w:p>
       <w:pPr>
-        <w:pStyle w:val="BodyText"/>
-      </w:pPr>
-      <w:r>
-        <w:br w:type="page"/>
-      </w:r>
-    </w:p>
-    <w:p>
-      <w:pPr>
         <w:rPr>
           <w:szCs w:val="24"/>
         </w:rPr>
@@ -8400,7 +9860,6 @@
         <w:rPr>
           <w:szCs w:val="24"/>
         </w:rPr>
-        <w:lastRenderedPageBreak/>
         <w:t xml:space="preserve">The team would start by clearly writing job descriptions for each team member and making them available to every member of the team. Everyone </w:t>
       </w:r>
       <w:proofErr w:type="gramStart"/>
@@ -8509,15 +9968,15 @@
         <w:rPr>
           <w:szCs w:val="24"/>
         </w:rPr>
-        <w:t xml:space="preserve"> - revision if necessary, and completion stages. These digital logs provide managers and employees with statistics regarding the productive time one works and allow predicting timeframes for upcoming projects. </w:t>
-      </w:r>
-    </w:p>
-    <w:p>
-      <w:pPr>
+        <w:t xml:space="preserve"> - revision if necessary, and completion stages. These digital logs provide managers and employees with statistics regarding the productive time one works and allow </w:t>
+      </w:r>
+      <w:r>
         <w:rPr>
           <w:szCs w:val="24"/>
         </w:rPr>
-      </w:pPr>
+        <w:lastRenderedPageBreak/>
+        <w:t xml:space="preserve">predicting timeframes for upcoming projects. </w:t>
+      </w:r>
     </w:p>
     <w:p>
       <w:pPr>
@@ -8525,10 +9984,17 @@
           <w:szCs w:val="24"/>
         </w:rPr>
       </w:pPr>
-      <w:r>
+    </w:p>
+    <w:p>
+      <w:pPr>
         <w:rPr>
           <w:szCs w:val="24"/>
         </w:rPr>
+      </w:pPr>
+      <w:r>
+        <w:rPr>
+          <w:szCs w:val="24"/>
+        </w:rPr>
         <w:t xml:space="preserve">Communication within the team would be conducted via emails, messengers, and video conferencing. Emails would be mainly for formal approvals and distributing minutes of meetings, messengers, such as WhatsApp, would serve as daily formal and informal communication channels; and video conferencing would be conducted in applications, such as Microsoft teams or Zoom. Storing files and regulating access to information is one of the paramount issues for a team manager. Since everyone </w:t>
       </w:r>
       <w:proofErr w:type="gramStart"/>
@@ -8585,14 +10051,7 @@
         <w:rPr>
           <w:szCs w:val="24"/>
         </w:rPr>
-        <w:t xml:space="preserve"> that allows uploading files, synchronizing the work of several people </w:t>
-      </w:r>
-      <w:r>
-        <w:rPr>
-          <w:szCs w:val="24"/>
-        </w:rPr>
-        <w:lastRenderedPageBreak/>
-        <w:t xml:space="preserve">on a number of files in real-life mode. </w:t>
+        <w:t xml:space="preserve"> that allows uploading files, synchronizing the work of several people on a number of files in real-life mode. </w:t>
       </w:r>
     </w:p>
     <w:p>
@@ -8721,6 +10180,375 @@
         </w:drawing>
       </w:r>
     </w:p>
+    <w:tbl>
+      <w:tblPr>
+        <w:tblStyle w:val="TableGrid"/>
+        <w:tblpPr w:leftFromText="180" w:rightFromText="180" w:vertAnchor="page" w:horzAnchor="margin" w:tblpY="8487"/>
+        <w:tblW w:w="9089" w:type="dxa"/>
+        <w:tblLook w:val="04A0" w:firstRow="1" w:lastRow="0" w:firstColumn="1" w:lastColumn="0" w:noHBand="0" w:noVBand="1"/>
+      </w:tblPr>
+      <w:tblGrid>
+        <w:gridCol w:w="7598"/>
+        <w:gridCol w:w="1491"/>
+      </w:tblGrid>
+      <w:tr>
+        <w:trPr>
+          <w:trHeight w:val="520"/>
+        </w:trPr>
+        <w:tc>
+          <w:tcPr>
+            <w:tcW w:w="7598" w:type="dxa"/>
+          </w:tcPr>
+          <w:p>
+            <w:pPr>
+              <w:pStyle w:val="Default"/>
+              <w:spacing w:after="120"/>
+              <w:rPr>
+                <w:b/>
+                <w:bCs/>
+                <w:sz w:val="28"/>
+                <w:szCs w:val="28"/>
+              </w:rPr>
+            </w:pPr>
+            <w:r>
+              <w:rPr>
+                <w:b/>
+                <w:bCs/>
+                <w:sz w:val="28"/>
+                <w:szCs w:val="28"/>
+              </w:rPr>
+              <w:t>Project Planning</w:t>
+            </w:r>
+          </w:p>
+        </w:tc>
+        <w:tc>
+          <w:tcPr>
+            <w:tcW w:w="1491" w:type="dxa"/>
+          </w:tcPr>
+          <w:p>
+            <w:pPr>
+              <w:rPr>
+                <w:rFonts w:eastAsia="Verdana" w:cs="Verdana"/>
+                <w:sz w:val="18"/>
+                <w:szCs w:val="18"/>
+              </w:rPr>
+            </w:pPr>
+          </w:p>
+        </w:tc>
+      </w:tr>
+      <w:tr>
+        <w:trPr>
+          <w:trHeight w:val="520"/>
+        </w:trPr>
+        <w:tc>
+          <w:tcPr>
+            <w:tcW w:w="7598" w:type="dxa"/>
+          </w:tcPr>
+          <w:p>
+            <w:pPr>
+              <w:pStyle w:val="Default"/>
+              <w:spacing w:after="120"/>
+              <w:rPr>
+                <w:sz w:val="18"/>
+                <w:szCs w:val="18"/>
+              </w:rPr>
+            </w:pPr>
+            <w:r>
+              <w:rPr>
+                <w:sz w:val="18"/>
+                <w:szCs w:val="18"/>
+              </w:rPr>
+              <w:t>The agile methodology that will be used has been clearly stated and explained</w:t>
+            </w:r>
+          </w:p>
+        </w:tc>
+        <w:tc>
+          <w:tcPr>
+            <w:tcW w:w="1491" w:type="dxa"/>
+          </w:tcPr>
+          <w:p>
+            <w:pPr>
+              <w:rPr>
+                <w:rFonts w:eastAsia="Verdana" w:cs="Verdana"/>
+                <w:sz w:val="18"/>
+                <w:szCs w:val="18"/>
+              </w:rPr>
+            </w:pPr>
+          </w:p>
+        </w:tc>
+      </w:tr>
+      <w:tr>
+        <w:trPr>
+          <w:trHeight w:val="520"/>
+        </w:trPr>
+        <w:tc>
+          <w:tcPr>
+            <w:tcW w:w="7598" w:type="dxa"/>
+          </w:tcPr>
+          <w:p>
+            <w:pPr>
+              <w:pStyle w:val="Default"/>
+              <w:spacing w:after="120"/>
+              <w:rPr>
+                <w:sz w:val="18"/>
+                <w:szCs w:val="18"/>
+              </w:rPr>
+            </w:pPr>
+            <w:r>
+              <w:rPr>
+                <w:sz w:val="18"/>
+                <w:szCs w:val="18"/>
+              </w:rPr>
+              <w:t>The benefits and potential drawbacks of the agile methodology chosen have been discussed.</w:t>
+            </w:r>
+          </w:p>
+        </w:tc>
+        <w:tc>
+          <w:tcPr>
+            <w:tcW w:w="1491" w:type="dxa"/>
+          </w:tcPr>
+          <w:p>
+            <w:pPr>
+              <w:rPr>
+                <w:rFonts w:eastAsia="Verdana" w:cs="Verdana"/>
+                <w:sz w:val="18"/>
+                <w:szCs w:val="18"/>
+              </w:rPr>
+            </w:pPr>
+          </w:p>
+        </w:tc>
+      </w:tr>
+      <w:tr>
+        <w:trPr>
+          <w:trHeight w:val="520"/>
+        </w:trPr>
+        <w:tc>
+          <w:tcPr>
+            <w:tcW w:w="7598" w:type="dxa"/>
+          </w:tcPr>
+          <w:p>
+            <w:pPr>
+              <w:pStyle w:val="Default"/>
+              <w:spacing w:after="120"/>
+              <w:rPr>
+                <w:sz w:val="18"/>
+                <w:szCs w:val="18"/>
+              </w:rPr>
+            </w:pPr>
+            <w:r>
+              <w:rPr>
+                <w:sz w:val="18"/>
+                <w:szCs w:val="18"/>
+              </w:rPr>
+              <w:t>Details of the end of sprint meetings have been provided</w:t>
+            </w:r>
+          </w:p>
+        </w:tc>
+        <w:tc>
+          <w:tcPr>
+            <w:tcW w:w="1491" w:type="dxa"/>
+          </w:tcPr>
+          <w:p>
+            <w:pPr>
+              <w:rPr>
+                <w:rFonts w:eastAsia="Verdana" w:cs="Verdana"/>
+                <w:sz w:val="18"/>
+                <w:szCs w:val="18"/>
+              </w:rPr>
+            </w:pPr>
+          </w:p>
+        </w:tc>
+      </w:tr>
+      <w:tr>
+        <w:trPr>
+          <w:trHeight w:val="520"/>
+        </w:trPr>
+        <w:tc>
+          <w:tcPr>
+            <w:tcW w:w="7598" w:type="dxa"/>
+          </w:tcPr>
+          <w:p>
+            <w:pPr>
+              <w:pStyle w:val="Default"/>
+              <w:spacing w:after="120"/>
+              <w:rPr>
+                <w:sz w:val="18"/>
+                <w:szCs w:val="18"/>
+              </w:rPr>
+            </w:pPr>
+            <w:r>
+              <w:rPr>
+                <w:sz w:val="18"/>
+                <w:szCs w:val="18"/>
+              </w:rPr>
+              <w:t>The role each member of the team will take on has been stated.</w:t>
+            </w:r>
+          </w:p>
+        </w:tc>
+        <w:tc>
+          <w:tcPr>
+            <w:tcW w:w="1491" w:type="dxa"/>
+          </w:tcPr>
+          <w:p>
+            <w:pPr>
+              <w:rPr>
+                <w:rFonts w:eastAsia="Verdana" w:cs="Verdana"/>
+                <w:sz w:val="18"/>
+                <w:szCs w:val="18"/>
+              </w:rPr>
+            </w:pPr>
+          </w:p>
+        </w:tc>
+      </w:tr>
+      <w:tr>
+        <w:trPr>
+          <w:trHeight w:val="520"/>
+        </w:trPr>
+        <w:tc>
+          <w:tcPr>
+            <w:tcW w:w="7598" w:type="dxa"/>
+          </w:tcPr>
+          <w:p>
+            <w:pPr>
+              <w:pStyle w:val="Default"/>
+              <w:spacing w:after="120"/>
+              <w:rPr>
+                <w:sz w:val="18"/>
+                <w:szCs w:val="18"/>
+              </w:rPr>
+            </w:pPr>
+            <w:r>
+              <w:rPr>
+                <w:sz w:val="18"/>
+                <w:szCs w:val="18"/>
+              </w:rPr>
+              <w:t xml:space="preserve">Each </w:t>
+            </w:r>
+            <w:proofErr w:type="gramStart"/>
+            <w:r>
+              <w:rPr>
+                <w:sz w:val="18"/>
+                <w:szCs w:val="18"/>
+              </w:rPr>
+              <w:t>memb</w:t>
+            </w:r>
+            <w:bookmarkStart w:id="46" w:name="_GoBack"/>
+            <w:bookmarkEnd w:id="46"/>
+            <w:r>
+              <w:rPr>
+                <w:sz w:val="18"/>
+                <w:szCs w:val="18"/>
+              </w:rPr>
+              <w:t>ers</w:t>
+            </w:r>
+            <w:proofErr w:type="gramEnd"/>
+            <w:r>
+              <w:rPr>
+                <w:sz w:val="18"/>
+                <w:szCs w:val="18"/>
+              </w:rPr>
+              <w:t xml:space="preserve"> strengths have been briefly discussed</w:t>
+            </w:r>
+          </w:p>
+        </w:tc>
+        <w:tc>
+          <w:tcPr>
+            <w:tcW w:w="1491" w:type="dxa"/>
+          </w:tcPr>
+          <w:p>
+            <w:pPr>
+              <w:rPr>
+                <w:rFonts w:eastAsia="Verdana" w:cs="Verdana"/>
+                <w:sz w:val="18"/>
+                <w:szCs w:val="18"/>
+              </w:rPr>
+            </w:pPr>
+          </w:p>
+        </w:tc>
+      </w:tr>
+      <w:tr>
+        <w:trPr>
+          <w:trHeight w:val="520"/>
+        </w:trPr>
+        <w:tc>
+          <w:tcPr>
+            <w:tcW w:w="7598" w:type="dxa"/>
+          </w:tcPr>
+          <w:p>
+            <w:pPr>
+              <w:pStyle w:val="Default"/>
+              <w:spacing w:after="120"/>
+              <w:rPr>
+                <w:sz w:val="18"/>
+                <w:szCs w:val="18"/>
+              </w:rPr>
+            </w:pPr>
+            <w:r>
+              <w:rPr>
+                <w:sz w:val="18"/>
+                <w:szCs w:val="18"/>
+              </w:rPr>
+              <w:t>Evidence of an agile estimating technique such as function point analysis, T-shirt sizing, Story points or use case points.</w:t>
+            </w:r>
+          </w:p>
+        </w:tc>
+        <w:tc>
+          <w:tcPr>
+            <w:tcW w:w="1491" w:type="dxa"/>
+          </w:tcPr>
+          <w:p>
+            <w:pPr>
+              <w:rPr>
+                <w:rFonts w:eastAsia="Verdana" w:cs="Verdana"/>
+                <w:sz w:val="18"/>
+                <w:szCs w:val="18"/>
+              </w:rPr>
+            </w:pPr>
+          </w:p>
+        </w:tc>
+      </w:tr>
+      <w:tr>
+        <w:trPr>
+          <w:trHeight w:val="520"/>
+        </w:trPr>
+        <w:tc>
+          <w:tcPr>
+            <w:tcW w:w="7598" w:type="dxa"/>
+          </w:tcPr>
+          <w:p>
+            <w:pPr>
+              <w:pStyle w:val="Default"/>
+              <w:spacing w:after="120"/>
+              <w:rPr>
+                <w:sz w:val="18"/>
+                <w:szCs w:val="18"/>
+              </w:rPr>
+            </w:pPr>
+            <w:r>
+              <w:rPr>
+                <w:sz w:val="18"/>
+                <w:szCs w:val="18"/>
+              </w:rPr>
+              <w:t>A backlog has been provided.</w:t>
+            </w:r>
+          </w:p>
+        </w:tc>
+        <w:tc>
+          <w:tcPr>
+            <w:tcW w:w="1491" w:type="dxa"/>
+          </w:tcPr>
+          <w:p>
+            <w:pPr>
+              <w:rPr>
+                <w:rFonts w:eastAsia="Verdana" w:cs="Verdana"/>
+                <w:sz w:val="18"/>
+                <w:szCs w:val="18"/>
+              </w:rPr>
+            </w:pPr>
+          </w:p>
+        </w:tc>
+      </w:tr>
+    </w:tbl>
     <w:p>
       <w:pPr>
         <w:spacing w:line="480" w:lineRule="auto"/>
@@ -8815,6 +10643,7 @@
           <w:rFonts w:cs="Tahoma"/>
           <w:color w:val="FF0000"/>
         </w:rPr>
+        <w:lastRenderedPageBreak/>
         <w:t>References here in Harvard referencing style. Use MS Word citing and referencing feature.</w:t>
       </w:r>
     </w:p>
@@ -9017,7 +10846,6 @@
         </w:rPr>
       </w:pPr>
       <w:r>
-        <w:lastRenderedPageBreak/>
         <w:t xml:space="preserve">(S </w:t>
       </w:r>
       <w:proofErr w:type="spellStart"/>
@@ -13408,7 +15236,7 @@
     </w:rPrDefault>
     <w:pPrDefault/>
   </w:docDefaults>
-  <w:latentStyles w:defLockedState="0" w:defUIPriority="0" w:defSemiHidden="0" w:defUnhideWhenUsed="0" w:defQFormat="0" w:count="375">
+  <w:latentStyles w:defLockedState="0" w:defUIPriority="0" w:defSemiHidden="0" w:defUnhideWhenUsed="0" w:defQFormat="0" w:count="376">
     <w:lsdException w:name="Normal" w:qFormat="1"/>
     <w:lsdException w:name="heading 1" w:qFormat="1"/>
     <w:lsdException w:name="heading 2" w:qFormat="1"/>
@@ -13429,7 +15257,6 @@
     <w:lsdException w:name="HTML Definition" w:semiHidden="1" w:unhideWhenUsed="1"/>
     <w:lsdException w:name="HTML Preformatted" w:semiHidden="1" w:unhideWhenUsed="1"/>
     <w:lsdException w:name="HTML Variable" w:semiHidden="1" w:unhideWhenUsed="1"/>
-    <w:lsdException w:name="Normal Table" w:semiHidden="1" w:unhideWhenUsed="1"/>
     <w:lsdException w:name="annotation subject" w:semiHidden="1" w:unhideWhenUsed="1"/>
     <w:lsdException w:name="No List" w:semiHidden="1" w:unhideWhenUsed="1"/>
     <w:lsdException w:name="Outline List 1" w:semiHidden="1" w:unhideWhenUsed="1"/>
@@ -13476,9 +15303,8 @@
     <w:lsdException w:name="Table Subtle 2" w:semiHidden="1" w:unhideWhenUsed="1"/>
     <w:lsdException w:name="Table Web 1" w:semiHidden="1" w:unhideWhenUsed="1"/>
     <w:lsdException w:name="Table Web 2" w:semiHidden="1" w:unhideWhenUsed="1"/>
-    <w:lsdException w:name="Table Web 3" w:semiHidden="1" w:unhideWhenUsed="1"/>
     <w:lsdException w:name="Balloon Text" w:semiHidden="1" w:unhideWhenUsed="1"/>
-    <w:lsdException w:name="Table Theme" w:semiHidden="1" w:unhideWhenUsed="1"/>
+    <w:lsdException w:name="Table Grid" w:uiPriority="39"/>
     <w:lsdException w:name="Placeholder Text" w:semiHidden="1" w:uiPriority="99"/>
     <w:lsdException w:name="No Spacing" w:uiPriority="1" w:qFormat="1"/>
     <w:lsdException w:name="Light Shading" w:uiPriority="60"/>
@@ -13698,6 +15524,7 @@
     <w:lsdException w:name="Smart Hyperlink" w:semiHidden="1" w:uiPriority="99" w:unhideWhenUsed="1"/>
     <w:lsdException w:name="Hashtag" w:semiHidden="1" w:uiPriority="99" w:unhideWhenUsed="1"/>
     <w:lsdException w:name="Unresolved Mention" w:semiHidden="1" w:uiPriority="99" w:unhideWhenUsed="1"/>
+    <w:lsdException w:name="Smart Link" w:semiHidden="1" w:uiPriority="99" w:unhideWhenUsed="1"/>
   </w:latentStyles>
   <w:style w:type="paragraph" w:default="1" w:styleId="Normal">
     <w:name w:val="Normal"/>
@@ -14221,6 +16048,7 @@
   <w:style w:type="table" w:styleId="TableGrid">
     <w:name w:val="Table Grid"/>
     <w:basedOn w:val="TableNormal"/>
+    <w:uiPriority w:val="39"/>
     <w:rsid w:val="000C6B23"/>
     <w:pPr>
       <w:widowControl w:val="0"/>
@@ -14765,6 +16593,22 @@
       <w:ind w:left="720"/>
       <w:contextualSpacing/>
     </w:pPr>
+  </w:style>
+  <w:style w:type="paragraph" w:customStyle="1" w:styleId="Default">
+    <w:name w:val="Default"/>
+    <w:rsid w:val="008B0B07"/>
+    <w:pPr>
+      <w:autoSpaceDE w:val="0"/>
+      <w:autoSpaceDN w:val="0"/>
+      <w:adjustRightInd w:val="0"/>
+    </w:pPr>
+    <w:rPr>
+      <w:rFonts w:ascii="Verdana" w:eastAsiaTheme="minorEastAsia" w:hAnsi="Verdana" w:cs="Verdana"/>
+      <w:color w:val="000000"/>
+      <w:sz w:val="24"/>
+      <w:szCs w:val="24"/>
+      <w:lang w:eastAsia="zh-CN"/>
+    </w:rPr>
   </w:style>
 </w:styles>
 </file>
@@ -16329,6 +18173,21 @@
 </file>
 
 <file path=customXml/item1.xml><?xml version="1.0" encoding="utf-8"?>
+<?mso-contentType ?>
+<FormTemplates xmlns="http://schemas.microsoft.com/sharepoint/v3/contenttype/forms">
+  <Display>DocumentLibraryForm</Display>
+  <Edit>DocumentLibraryForm</Edit>
+  <New>DocumentLibraryForm</New>
+</FormTemplates>
+</file>
+
+<file path=customXml/item2.xml><?xml version="1.0" encoding="utf-8"?>
+<p:properties xmlns:p="http://schemas.microsoft.com/office/2006/metadata/properties" xmlns:xsi="http://www.w3.org/2001/XMLSchema-instance" xmlns:pc="http://schemas.microsoft.com/office/infopath/2007/PartnerControls">
+  <documentManagement/>
+</p:properties>
+</file>
+
+<file path=customXml/item3.xml><?xml version="1.0" encoding="utf-8"?>
 <ct:contentTypeSchema xmlns:ct="http://schemas.microsoft.com/office/2006/metadata/contentType" xmlns:ma="http://schemas.microsoft.com/office/2006/metadata/properties/metaAttributes" ct:_="" ma:_="" ma:contentTypeName="Document" ma:contentTypeID="0x010100482724BC2FB3F2469045F88AC6C57AA7" ma:contentTypeVersion="2" ma:contentTypeDescription="Create a new document." ma:contentTypeScope="" ma:versionID="7edf9d17f9146aab5e3c327762a4cef3">
   <xsd:schema xmlns:xsd="http://www.w3.org/2001/XMLSchema" xmlns:xs="http://www.w3.org/2001/XMLSchema" xmlns:p="http://schemas.microsoft.com/office/2006/metadata/properties" xmlns:ns2="601f3b24-f5c2-4a34-bda5-a4f3defedd20" targetNamespace="http://schemas.microsoft.com/office/2006/metadata/properties" ma:root="true" ma:fieldsID="17732ed74474aa229f5bb76d64503d3f" ns2:_="">
     <xsd:import namespace="601f3b24-f5c2-4a34-bda5-a4f3defedd20"/>
@@ -16460,26 +18319,28 @@
 </ct:contentTypeSchema>
 </file>
 
-<file path=customXml/item2.xml><?xml version="1.0" encoding="utf-8"?>
-<p:properties xmlns:p="http://schemas.microsoft.com/office/2006/metadata/properties" xmlns:xsi="http://www.w3.org/2001/XMLSchema-instance" xmlns:pc="http://schemas.microsoft.com/office/infopath/2007/PartnerControls">
-  <documentManagement/>
-</p:properties>
-</file>
-
-<file path=customXml/item3.xml><?xml version="1.0" encoding="utf-8"?>
-<?mso-contentType ?>
-<FormTemplates xmlns="http://schemas.microsoft.com/sharepoint/v3/contenttype/forms">
-  <Display>DocumentLibraryForm</Display>
-  <Edit>DocumentLibraryForm</Edit>
-  <New>DocumentLibraryForm</New>
-</FormTemplates>
-</file>
-
 <file path=customXml/item4.xml><?xml version="1.0" encoding="utf-8"?>
 <b:Sources xmlns:b="http://schemas.openxmlformats.org/officeDocument/2006/bibliography" xmlns="http://schemas.openxmlformats.org/officeDocument/2006/bibliography" SelectedStyle="\APA.XSL" StyleName="APA"/>
 </file>
 
 <file path=customXml/itemProps1.xml><?xml version="1.0" encoding="utf-8"?>
+<ds:datastoreItem xmlns:ds="http://schemas.openxmlformats.org/officeDocument/2006/customXml" ds:itemID="{AFAFB48F-052F-4522-B7AA-F268AA31A6D9}">
+  <ds:schemaRefs>
+    <ds:schemaRef ds:uri="http://schemas.microsoft.com/sharepoint/v3/contenttype/forms"/>
+  </ds:schemaRefs>
+</ds:datastoreItem>
+</file>
+
+<file path=customXml/itemProps2.xml><?xml version="1.0" encoding="utf-8"?>
+<ds:datastoreItem xmlns:ds="http://schemas.openxmlformats.org/officeDocument/2006/customXml" ds:itemID="{734A1D9B-6736-4645-9F52-088240D682B8}">
+  <ds:schemaRefs>
+    <ds:schemaRef ds:uri="http://schemas.microsoft.com/office/2006/metadata/properties"/>
+    <ds:schemaRef ds:uri="http://schemas.microsoft.com/office/infopath/2007/PartnerControls"/>
+  </ds:schemaRefs>
+</ds:datastoreItem>
+</file>
+
+<file path=customXml/itemProps3.xml><?xml version="1.0" encoding="utf-8"?>
 <ds:datastoreItem xmlns:ds="http://schemas.openxmlformats.org/officeDocument/2006/customXml" ds:itemID="{64FE6107-F36D-46B8-9AC4-649F01845924}">
   <ds:schemaRefs>
     <ds:schemaRef ds:uri="http://schemas.microsoft.com/office/2006/metadata/contentType"/>
@@ -16497,25 +18358,8 @@
 </ds:datastoreItem>
 </file>
 
-<file path=customXml/itemProps2.xml><?xml version="1.0" encoding="utf-8"?>
-<ds:datastoreItem xmlns:ds="http://schemas.openxmlformats.org/officeDocument/2006/customXml" ds:itemID="{734A1D9B-6736-4645-9F52-088240D682B8}">
-  <ds:schemaRefs>
-    <ds:schemaRef ds:uri="http://schemas.microsoft.com/office/2006/metadata/properties"/>
-    <ds:schemaRef ds:uri="http://schemas.microsoft.com/office/infopath/2007/PartnerControls"/>
-  </ds:schemaRefs>
-</ds:datastoreItem>
-</file>
-
-<file path=customXml/itemProps3.xml><?xml version="1.0" encoding="utf-8"?>
-<ds:datastoreItem xmlns:ds="http://schemas.openxmlformats.org/officeDocument/2006/customXml" ds:itemID="{AFAFB48F-052F-4522-B7AA-F268AA31A6D9}">
-  <ds:schemaRefs>
-    <ds:schemaRef ds:uri="http://schemas.microsoft.com/sharepoint/v3/contenttype/forms"/>
-  </ds:schemaRefs>
-</ds:datastoreItem>
-</file>
-
 <file path=customXml/itemProps4.xml><?xml version="1.0" encoding="utf-8"?>
-<ds:datastoreItem xmlns:ds="http://schemas.openxmlformats.org/officeDocument/2006/customXml" ds:itemID="{4C92A55C-22AE-46E8-A42C-4AF77CF151F8}">
+<ds:datastoreItem xmlns:ds="http://schemas.openxmlformats.org/officeDocument/2006/customXml" ds:itemID="{BEAEC3B2-ACED-459B-9820-416BC196B81A}">
   <ds:schemaRefs>
     <ds:schemaRef ds:uri="http://schemas.openxmlformats.org/officeDocument/2006/bibliography"/>
   </ds:schemaRefs>

</xml_diff>